<commit_message>
report and a test
</commit_message>
<xml_diff>
--- a/reengineering/docs/SE3860-ReengineeringProjectReport.docx
+++ b/reengineering/docs/SE3860-ReengineeringProjectReport.docx
@@ -14,6 +14,7 @@
         </w:rPr>
       </w:pPr>
       <w:bookmarkStart w:id="0" w:name="_GoBack"/>
+      <w:bookmarkEnd w:id="0"/>
       <w:proofErr w:type="spellStart"/>
       <w:r>
         <w:rPr>
@@ -55,7 +56,6 @@
         <w:t xml:space="preserve"> Reengineering Project</w:t>
       </w:r>
     </w:p>
-    <w:bookmarkEnd w:id="0"/>
     <w:p>
       <w:pPr>
         <w:pStyle w:val="Heading8"/>
@@ -198,7 +198,15 @@
           <w:tcPr>
             <w:tcW w:w="2160" w:type="dxa"/>
           </w:tcPr>
-          <w:p/>
+          <w:p>
+            <w:r>
+              <w:rPr>
+                <w:b/>
+                <w:bCs/>
+              </w:rPr>
+              <w:t>2 days 7 hours = 3300 mins</w:t>
+            </w:r>
+          </w:p>
         </w:tc>
         <w:tc>
           <w:tcPr>
@@ -206,7 +214,17 @@
           </w:tcPr>
           <w:p>
             <w:r>
-              <w:t xml:space="preserve">9/30 </w:t>
+              <w:t>9/27 - 10/9 Reverse engineering. Making diagrams, reading old code.</w:t>
+            </w:r>
+          </w:p>
+          <w:p>
+            <w:r>
+              <w:t>10/09-10/20 Building UI and underlying logic</w:t>
+            </w:r>
+          </w:p>
+          <w:p>
+            <w:r>
+              <w:t>10/20-11/01 More UI building and debugging. War with IDE.</w:t>
             </w:r>
           </w:p>
           <w:p/>
@@ -312,6 +330,16 @@
               <w:t>120</w:t>
             </w:r>
           </w:p>
+          <w:p/>
+          <w:p>
+            <w:r>
+              <w:rPr>
+                <w:b/>
+                <w:bCs/>
+              </w:rPr>
+              <w:t>2 days 6 hours = 3240 mins</w:t>
+            </w:r>
+          </w:p>
         </w:tc>
         <w:tc>
           <w:tcPr>
@@ -638,6 +666,7 @@
               <w:rPr>
                 <w:szCs w:val="28"/>
               </w:rPr>
+              <w:lastRenderedPageBreak/>
               <w:t>Michael</w:t>
             </w:r>
           </w:p>
@@ -668,7 +697,6 @@
           <w:p/>
           <w:p>
             <w:r>
-              <w:lastRenderedPageBreak/>
               <w:t>146</w:t>
             </w:r>
           </w:p>
@@ -759,6 +787,16 @@
               <w:t>657</w:t>
             </w:r>
           </w:p>
+          <w:p/>
+          <w:p>
+            <w:r>
+              <w:rPr>
+                <w:b/>
+                <w:bCs/>
+              </w:rPr>
+              <w:t>1 day 11 hours = 2100 mins</w:t>
+            </w:r>
+          </w:p>
         </w:tc>
         <w:tc>
           <w:tcPr>
@@ -774,7 +812,6 @@
               </w:rPr>
             </w:pPr>
             <w:r>
-              <w:lastRenderedPageBreak/>
               <w:t>9/27: Creating a document of information learned from the pascal code.</w:t>
             </w:r>
           </w:p>
@@ -785,7 +822,6 @@
           </w:p>
           <w:p>
             <w:r>
-              <w:lastRenderedPageBreak/>
               <w:t xml:space="preserve">10/4: Created a </w:t>
             </w:r>
             <w:proofErr w:type="gramStart"/>
@@ -952,7 +988,6 @@
               <w:rPr>
                 <w:szCs w:val="28"/>
               </w:rPr>
-              <w:lastRenderedPageBreak/>
               <w:t>Henry</w:t>
             </w:r>
           </w:p>
@@ -963,48 +998,12 @@
           </w:tcPr>
           <w:p>
             <w:pPr>
-              <w:rPr>
-                <w:b/>
-                <w:sz w:val="28"/>
-                <w:szCs w:val="28"/>
-              </w:rPr>
-            </w:pPr>
-          </w:p>
-        </w:tc>
-        <w:tc>
-          <w:tcPr>
-            <w:tcW w:w="5580" w:type="dxa"/>
-          </w:tcPr>
-          <w:p>
-            <w:pPr>
-              <w:rPr>
-                <w:sz w:val="28"/>
-                <w:szCs w:val="28"/>
-              </w:rPr>
-            </w:pPr>
-            <w:r>
               <w:rPr>
                 <w:b/>
                 <w:bCs/>
                 <w:sz w:val="28"/>
                 <w:szCs w:val="28"/>
               </w:rPr>
-              <w:t xml:space="preserve">9/27-10/04 </w:t>
-            </w:r>
-            <w:r>
-              <w:rPr>
-                <w:sz w:val="28"/>
-                <w:szCs w:val="28"/>
-              </w:rPr>
-              <w:t>We made plan for how to implement things. But there were roadblocks, so we had to ditch the old one.</w:t>
-            </w:r>
-          </w:p>
-          <w:p>
-            <w:pPr>
-              <w:rPr>
-                <w:sz w:val="28"/>
-                <w:szCs w:val="28"/>
-              </w:rPr>
             </w:pPr>
             <w:r>
               <w:rPr>
@@ -1013,16 +1012,14 @@
                 <w:sz w:val="28"/>
                 <w:szCs w:val="28"/>
               </w:rPr>
-              <w:t>10/04-10/09</w:t>
-            </w:r>
-            <w:r>
-              <w:rPr>
-                <w:sz w:val="28"/>
-                <w:szCs w:val="28"/>
-              </w:rPr>
-              <w:t xml:space="preserve"> Reverse Engineering. Read old code, make and understand diagram.</w:t>
-            </w:r>
-          </w:p>
+              <w:t>1 day 17 hours = 2460 mins</w:t>
+            </w:r>
+          </w:p>
+        </w:tc>
+        <w:tc>
+          <w:tcPr>
+            <w:tcW w:w="5580" w:type="dxa"/>
+          </w:tcPr>
           <w:p>
             <w:pPr>
               <w:rPr>
@@ -1037,14 +1034,14 @@
                 <w:sz w:val="28"/>
                 <w:szCs w:val="28"/>
               </w:rPr>
-              <w:t>10/09-10/21</w:t>
+              <w:t xml:space="preserve">9/27-10/04 </w:t>
             </w:r>
             <w:r>
               <w:rPr>
                 <w:sz w:val="28"/>
                 <w:szCs w:val="28"/>
               </w:rPr>
-              <w:t xml:space="preserve"> Worked on backend logic</w:t>
+              <w:t>We made plan for how to implement things. But there were roadblocks, so we had to ditch the old one. I was not familiar with the new solution at all, so I spent a lot of time learning from Eric.</w:t>
             </w:r>
           </w:p>
           <w:p>
@@ -1061,13 +1058,62 @@
                 <w:sz w:val="28"/>
                 <w:szCs w:val="28"/>
               </w:rPr>
-              <w:t>10/21-10/31</w:t>
+              <w:t>10/04-10/09</w:t>
             </w:r>
             <w:r>
               <w:rPr>
                 <w:sz w:val="28"/>
                 <w:szCs w:val="28"/>
               </w:rPr>
+              <w:t xml:space="preserve"> Reverse Engineering. Read old code, make and understand diagram. Making notes of the design details in order to replicate it in the new game.</w:t>
+            </w:r>
+          </w:p>
+          <w:p>
+            <w:pPr>
+              <w:rPr>
+                <w:sz w:val="28"/>
+                <w:szCs w:val="28"/>
+              </w:rPr>
+            </w:pPr>
+            <w:r>
+              <w:rPr>
+                <w:b/>
+                <w:bCs/>
+                <w:sz w:val="28"/>
+                <w:szCs w:val="28"/>
+              </w:rPr>
+              <w:lastRenderedPageBreak/>
+              <w:t>10/09-10/21</w:t>
+            </w:r>
+            <w:r>
+              <w:rPr>
+                <w:sz w:val="28"/>
+                <w:szCs w:val="28"/>
+              </w:rPr>
+              <w:t xml:space="preserve"> Worked on backend logic. Making sure we follow the OO design for our code.</w:t>
+            </w:r>
+          </w:p>
+          <w:p>
+            <w:pPr>
+              <w:rPr>
+                <w:sz w:val="28"/>
+                <w:szCs w:val="28"/>
+              </w:rPr>
+            </w:pPr>
+            <w:r>
+              <w:rPr>
+                <w:b/>
+                <w:bCs/>
+                <w:sz w:val="28"/>
+                <w:szCs w:val="28"/>
+              </w:rPr>
+              <w:t>10/21-10/31</w:t>
+            </w:r>
+            <w:r>
+              <w:rPr>
+                <w:sz w:val="28"/>
+                <w:szCs w:val="28"/>
+              </w:rPr>
               <w:t xml:space="preserve"> Debugging. Backend is ready to send JSON to frontend. Backend can receive certain control from frontend. Writing and running testing cases. Writing up documents.</w:t>
             </w:r>
           </w:p>
@@ -1092,6 +1138,7 @@
                 <w:sz w:val="28"/>
                 <w:szCs w:val="28"/>
               </w:rPr>
+              <w:lastRenderedPageBreak/>
               <w:t>TEAM TOTAL</w:t>
             </w:r>
           </w:p>
@@ -1107,6 +1154,13 @@
                 <w:bCs/>
               </w:rPr>
             </w:pPr>
+            <w:r>
+              <w:rPr>
+                <w:b/>
+                <w:bCs/>
+              </w:rPr>
+              <w:t>11,100 mins</w:t>
+            </w:r>
           </w:p>
         </w:tc>
         <w:tc>
@@ -1126,7 +1180,6 @@
         <w:pStyle w:val="Heading2"/>
       </w:pPr>
       <w:r>
-        <w:lastRenderedPageBreak/>
         <w:t>Time Reporting Problems (</w:t>
       </w:r>
       <w:proofErr w:type="gramStart"/>
@@ -1396,7 +1449,7 @@
                 <w:i/>
                 <w:iCs/>
               </w:rPr>
-              <w:t>My brain burned too much calories and forgot to clock in. Fun Fact: Chess player burns as much calories as Marathon runner.</w:t>
+              <w:t>My brain burned too much calories that I forgot to clock in. Fun Fact: Chess player burns as much calories as Marathon runner.</w:t>
             </w:r>
           </w:p>
         </w:tc>
@@ -1424,10 +1477,10 @@
         <w:tblLook w:val="01E0" w:firstRow="1" w:lastRow="1" w:firstColumn="1" w:lastColumn="1" w:noHBand="0" w:noVBand="0"/>
       </w:tblPr>
       <w:tblGrid>
-        <w:gridCol w:w="1488"/>
-        <w:gridCol w:w="1621"/>
-        <w:gridCol w:w="3728"/>
-        <w:gridCol w:w="3233"/>
+        <w:gridCol w:w="1501"/>
+        <w:gridCol w:w="1650"/>
+        <w:gridCol w:w="3850"/>
+        <w:gridCol w:w="3295"/>
       </w:tblGrid>
       <w:tr>
         <w:tc>
@@ -1528,7 +1581,14 @@
           <w:tcPr>
             <w:tcW w:w="1650" w:type="dxa"/>
           </w:tcPr>
-          <w:p/>
+          <w:p>
+            <w:pPr>
+              <w:spacing w:line="259" w:lineRule="auto"/>
+            </w:pPr>
+            <w:r>
+              <w:t>600</w:t>
+            </w:r>
+          </w:p>
         </w:tc>
         <w:tc>
           <w:tcPr>
@@ -1546,15 +1606,39 @@
           </w:tcPr>
           <w:p>
             <w:r>
-              <w:t xml:space="preserve">Worked on </w:t>
-            </w:r>
-            <w:proofErr w:type="gramStart"/>
-            <w:r>
-              <w:t>A,B</w:t>
-            </w:r>
-            <w:proofErr w:type="gramEnd"/>
-            <w:r>
-              <w:t>,C classes; wrote unit tests for B classes</w:t>
+              <w:t xml:space="preserve">Worked on Ghost, </w:t>
+            </w:r>
+            <w:proofErr w:type="spellStart"/>
+            <w:r>
+              <w:t>GameMovingObject</w:t>
+            </w:r>
+            <w:proofErr w:type="spellEnd"/>
+            <w:r>
+              <w:t xml:space="preserve">, </w:t>
+            </w:r>
+            <w:proofErr w:type="spellStart"/>
+            <w:r>
+              <w:t>paku</w:t>
+            </w:r>
+            <w:proofErr w:type="spellEnd"/>
+            <w:r>
+              <w:t xml:space="preserve">, </w:t>
+            </w:r>
+            <w:proofErr w:type="spellStart"/>
+            <w:r>
+              <w:t>gameData</w:t>
+            </w:r>
+            <w:proofErr w:type="spellEnd"/>
+            <w:r>
+              <w:t xml:space="preserve">, </w:t>
+            </w:r>
+            <w:proofErr w:type="spellStart"/>
+            <w:r>
+              <w:t>Servlet.Debugged</w:t>
+            </w:r>
+            <w:proofErr w:type="spellEnd"/>
+            <w:r>
+              <w:t xml:space="preserve"> on all.</w:t>
             </w:r>
           </w:p>
         </w:tc>
@@ -1730,6 +1814,57 @@
           </w:tcPr>
           <w:p>
             <w:pPr>
+              <w:spacing w:line="259" w:lineRule="auto"/>
+            </w:pPr>
+            <w:r>
+              <w:t>Eric</w:t>
+            </w:r>
+          </w:p>
+        </w:tc>
+        <w:tc>
+          <w:tcPr>
+            <w:tcW w:w="1650" w:type="dxa"/>
+          </w:tcPr>
+          <w:p>
+            <w:pPr>
+              <w:spacing w:line="259" w:lineRule="auto"/>
+            </w:pPr>
+            <w:r>
+              <w:t>2000</w:t>
+            </w:r>
+          </w:p>
+        </w:tc>
+        <w:tc>
+          <w:tcPr>
+            <w:tcW w:w="3850" w:type="dxa"/>
+          </w:tcPr>
+          <w:p>
+            <w:pPr>
+              <w:spacing w:line="259" w:lineRule="auto"/>
+            </w:pPr>
+            <w:r>
+              <w:t>20</w:t>
+            </w:r>
+          </w:p>
+        </w:tc>
+        <w:tc>
+          <w:tcPr>
+            <w:tcW w:w="3295" w:type="dxa"/>
+          </w:tcPr>
+          <w:p>
+            <w:r>
+              <w:t>All front end works. CSS Styling, JS scripts HTML design.</w:t>
+            </w:r>
+          </w:p>
+        </w:tc>
+      </w:tr>
+      <w:tr>
+        <w:tc>
+          <w:tcPr>
+            <w:tcW w:w="1501" w:type="dxa"/>
+          </w:tcPr>
+          <w:p>
+            <w:pPr>
               <w:rPr>
                 <w:b/>
                 <w:sz w:val="28"/>
@@ -1742,7 +1877,16 @@
                 <w:sz w:val="28"/>
                 <w:szCs w:val="28"/>
               </w:rPr>
-              <w:t>TEAM TOTAL</w:t>
+              <w:t xml:space="preserve">TEAM </w:t>
+            </w:r>
+            <w:r>
+              <w:rPr>
+                <w:b/>
+                <w:sz w:val="28"/>
+                <w:szCs w:val="28"/>
+              </w:rPr>
+              <w:lastRenderedPageBreak/>
+              <w:t>TOTAL</w:t>
             </w:r>
           </w:p>
         </w:tc>
@@ -1754,13 +1898,16 @@
             <w:pPr>
               <w:rPr>
                 <w:b/>
-              </w:rPr>
-            </w:pPr>
-            <w:r>
-              <w:rPr>
-                <w:b/>
-              </w:rPr>
-              <w:t>2146</w:t>
+                <w:bCs/>
+              </w:rPr>
+            </w:pPr>
+            <w:r>
+              <w:rPr>
+                <w:b/>
+                <w:bCs/>
+              </w:rPr>
+              <w:lastRenderedPageBreak/>
+              <w:t>4746</w:t>
             </w:r>
           </w:p>
         </w:tc>
@@ -2017,6 +2164,7 @@
               <w:t>11/01/2019</w:t>
             </w:r>
           </w:p>
+          <w:p/>
         </w:tc>
       </w:tr>
       <w:tr>
@@ -2026,7 +2174,6 @@
           </w:tcPr>
           <w:p>
             <w:r>
-              <w:lastRenderedPageBreak/>
               <w:t>PAKU.PAS</w:t>
             </w:r>
           </w:p>
@@ -2071,6 +2218,11 @@
           <w:tcPr>
             <w:tcW w:w="1980" w:type="dxa"/>
           </w:tcPr>
+          <w:p>
+            <w:r>
+              <w:t>11/01/2019</w:t>
+            </w:r>
+          </w:p>
           <w:p/>
         </w:tc>
       </w:tr>
@@ -2187,6 +2339,7 @@
         <w:pStyle w:val="Heading1"/>
       </w:pPr>
       <w:r>
+        <w:lastRenderedPageBreak/>
         <w:t>Reengineered System Summary</w:t>
       </w:r>
     </w:p>
@@ -2539,7 +2692,6 @@
     <w:p>
       <w:proofErr w:type="spellStart"/>
       <w:r>
-        <w:lastRenderedPageBreak/>
         <w:t>PakuPaku</w:t>
       </w:r>
       <w:proofErr w:type="spellEnd"/>
@@ -2576,11 +2728,12 @@
         <w:rPr>
           <w:noProof/>
         </w:rPr>
+        <w:lastRenderedPageBreak/>
         <w:drawing>
-          <wp:inline distT="0" distB="0" distL="0" distR="0" wp14:anchorId="3FDF4AD6" wp14:editId="40057EEF">
+          <wp:inline distT="0" distB="0" distL="0" distR="0" wp14:anchorId="3FDF4AD6" wp14:editId="2EE00825">
             <wp:extent cx="6221834" cy="4238625"/>
             <wp:effectExtent l="0" t="0" r="0" b="0"/>
-            <wp:docPr id="159157399" name="Picture 159157399"/>
+            <wp:docPr id="2018092407" name="Picture 2018092407"/>
             <wp:cNvGraphicFramePr>
               <a:graphicFrameLocks xmlns:a="http://schemas.openxmlformats.org/drawingml/2006/main" noChangeAspect="1"/>
             </wp:cNvGraphicFramePr>
@@ -2634,12 +2787,11 @@
         <w:rPr>
           <w:noProof/>
         </w:rPr>
-        <w:lastRenderedPageBreak/>
         <w:drawing>
-          <wp:inline distT="0" distB="0" distL="0" distR="0" wp14:anchorId="74CA9742" wp14:editId="08826E86">
+          <wp:inline distT="0" distB="0" distL="0" distR="0" wp14:anchorId="74CA9742" wp14:editId="4A5FCB2E">
             <wp:extent cx="4572000" cy="2847975"/>
             <wp:effectExtent l="0" t="0" r="0" b="0"/>
-            <wp:docPr id="2095506932" name="Picture 2095506932" title="Inserting image..."/>
+            <wp:docPr id="470745162" name="Picture 470745162" title="Inserting image..."/>
             <wp:cNvGraphicFramePr>
               <a:graphicFrameLocks xmlns:a="http://schemas.openxmlformats.org/drawingml/2006/main" noChangeAspect="1"/>
             </wp:cNvGraphicFramePr>
@@ -2692,10 +2844,10 @@
         </w:rPr>
         <w:lastRenderedPageBreak/>
         <w:drawing>
-          <wp:inline distT="0" distB="0" distL="0" distR="0" wp14:anchorId="101773C3" wp14:editId="1F3D94F0">
+          <wp:inline distT="0" distB="0" distL="0" distR="0" wp14:anchorId="101773C3" wp14:editId="752FAAAD">
             <wp:extent cx="5975901" cy="6360160"/>
             <wp:effectExtent l="0" t="0" r="0" b="0"/>
-            <wp:docPr id="1321769503" name="Picture 1321769503"/>
+            <wp:docPr id="1484910698" name="Picture 1484910698"/>
             <wp:cNvGraphicFramePr>
               <a:graphicFrameLocks xmlns:a="http://schemas.openxmlformats.org/drawingml/2006/main" noChangeAspect="1"/>
             </wp:cNvGraphicFramePr>
@@ -2750,10 +2902,10 @@
         </w:rPr>
         <w:lastRenderedPageBreak/>
         <w:drawing>
-          <wp:inline distT="0" distB="0" distL="0" distR="0" wp14:anchorId="22F5987A" wp14:editId="503E8F15">
+          <wp:inline distT="0" distB="0" distL="0" distR="0" wp14:anchorId="22F5987A" wp14:editId="4CCF93CE">
             <wp:extent cx="2362200" cy="3981450"/>
             <wp:effectExtent l="0" t="0" r="0" b="0"/>
-            <wp:docPr id="1063147319" name="Picture 1063147319"/>
+            <wp:docPr id="1611845500" name="Picture 1611845500"/>
             <wp:cNvGraphicFramePr>
               <a:graphicFrameLocks xmlns:a="http://schemas.openxmlformats.org/drawingml/2006/main" noChangeAspect="1"/>
             </wp:cNvGraphicFramePr>
@@ -2799,10 +2951,10 @@
           <w:noProof/>
         </w:rPr>
         <w:drawing>
-          <wp:inline distT="0" distB="0" distL="0" distR="0" wp14:anchorId="13A0CD03" wp14:editId="76459D56">
+          <wp:inline distT="0" distB="0" distL="0" distR="0" wp14:anchorId="13A0CD03" wp14:editId="0D519D9E">
             <wp:extent cx="2885362" cy="3476625"/>
             <wp:effectExtent l="0" t="0" r="0" b="0"/>
-            <wp:docPr id="2026598593" name="Picture 2026598593"/>
+            <wp:docPr id="328950537" name="Picture 328950537"/>
             <wp:cNvGraphicFramePr>
               <a:graphicFrameLocks xmlns:a="http://schemas.openxmlformats.org/drawingml/2006/main" noChangeAspect="1"/>
             </wp:cNvGraphicFramePr>
@@ -2848,10 +3000,10 @@
         </w:rPr>
         <w:lastRenderedPageBreak/>
         <w:drawing>
-          <wp:inline distT="0" distB="0" distL="0" distR="0" wp14:anchorId="730B0AE9" wp14:editId="3D08F894">
+          <wp:inline distT="0" distB="0" distL="0" distR="0" wp14:anchorId="730B0AE9" wp14:editId="6318A7D1">
             <wp:extent cx="4857750" cy="8865858"/>
             <wp:effectExtent l="0" t="0" r="0" b="0"/>
-            <wp:docPr id="1085024567" name="Picture 1085024567"/>
+            <wp:docPr id="764508239" name="Picture 764508239"/>
             <wp:cNvGraphicFramePr>
               <a:graphicFrameLocks xmlns:a="http://schemas.openxmlformats.org/drawingml/2006/main" noChangeAspect="1"/>
             </wp:cNvGraphicFramePr>
@@ -2897,10 +3049,10 @@
         </w:rPr>
         <w:lastRenderedPageBreak/>
         <w:drawing>
-          <wp:inline distT="0" distB="0" distL="0" distR="0" wp14:anchorId="11EE6A09" wp14:editId="00A2C198">
+          <wp:inline distT="0" distB="0" distL="0" distR="0" wp14:anchorId="11EE6A09" wp14:editId="3120C7B2">
             <wp:extent cx="4229100" cy="6216270"/>
             <wp:effectExtent l="0" t="0" r="0" b="0"/>
-            <wp:docPr id="1415044556" name="Picture 1415044556"/>
+            <wp:docPr id="205560214" name="Picture 205560214"/>
             <wp:cNvGraphicFramePr>
               <a:graphicFrameLocks xmlns:a="http://schemas.openxmlformats.org/drawingml/2006/main" noChangeAspect="1"/>
             </wp:cNvGraphicFramePr>
@@ -2946,10 +3098,10 @@
         </w:rPr>
         <w:lastRenderedPageBreak/>
         <w:drawing>
-          <wp:inline distT="0" distB="0" distL="0" distR="0" wp14:anchorId="717C26CF" wp14:editId="25C9A52B">
+          <wp:inline distT="0" distB="0" distL="0" distR="0" wp14:anchorId="717C26CF" wp14:editId="4B8DE902">
             <wp:extent cx="2981325" cy="2066925"/>
             <wp:effectExtent l="0" t="0" r="0" b="0"/>
-            <wp:docPr id="63663713" name="Picture 63663713"/>
+            <wp:docPr id="830059400" name="Picture 830059400"/>
             <wp:cNvGraphicFramePr>
               <a:graphicFrameLocks xmlns:a="http://schemas.openxmlformats.org/drawingml/2006/main" noChangeAspect="1"/>
             </wp:cNvGraphicFramePr>
@@ -2992,10 +3144,10 @@
           <w:noProof/>
         </w:rPr>
         <w:drawing>
-          <wp:inline distT="0" distB="0" distL="0" distR="0" wp14:anchorId="0A3909F5" wp14:editId="10D07A11">
+          <wp:inline distT="0" distB="0" distL="0" distR="0" wp14:anchorId="0A3909F5" wp14:editId="7239D7A4">
             <wp:extent cx="3463713" cy="2428875"/>
             <wp:effectExtent l="0" t="0" r="0" b="0"/>
-            <wp:docPr id="1992918600" name="Picture 1992918600"/>
+            <wp:docPr id="1685487159" name="Picture 1685487159"/>
             <wp:cNvGraphicFramePr>
               <a:graphicFrameLocks xmlns:a="http://schemas.openxmlformats.org/drawingml/2006/main" noChangeAspect="1"/>
             </wp:cNvGraphicFramePr>
@@ -3040,10 +3192,10 @@
           <w:noProof/>
         </w:rPr>
         <w:drawing>
-          <wp:inline distT="0" distB="0" distL="0" distR="0" wp14:anchorId="63693707" wp14:editId="0EC15699">
+          <wp:inline distT="0" distB="0" distL="0" distR="0" wp14:anchorId="63693707" wp14:editId="3A60F900">
             <wp:extent cx="4572000" cy="2686050"/>
             <wp:effectExtent l="0" t="0" r="0" b="0"/>
-            <wp:docPr id="1378534584" name="Picture 1378534584"/>
+            <wp:docPr id="157160992" name="Picture 157160992"/>
             <wp:cNvGraphicFramePr>
               <a:graphicFrameLocks xmlns:a="http://schemas.openxmlformats.org/drawingml/2006/main" noChangeAspect="1"/>
             </wp:cNvGraphicFramePr>
@@ -3089,10 +3241,10 @@
         </w:rPr>
         <w:lastRenderedPageBreak/>
         <w:drawing>
-          <wp:inline distT="0" distB="0" distL="0" distR="0" wp14:anchorId="3E096041" wp14:editId="33C4DC3F">
+          <wp:inline distT="0" distB="0" distL="0" distR="0" wp14:anchorId="3E096041" wp14:editId="17E91934">
             <wp:extent cx="3914775" cy="4095750"/>
             <wp:effectExtent l="0" t="0" r="0" b="0"/>
-            <wp:docPr id="1786153606" name="Picture 1786153606"/>
+            <wp:docPr id="429877190" name="Picture 429877190"/>
             <wp:cNvGraphicFramePr>
               <a:graphicFrameLocks xmlns:a="http://schemas.openxmlformats.org/drawingml/2006/main" noChangeAspect="1"/>
             </wp:cNvGraphicFramePr>
@@ -3138,10 +3290,10 @@
           <w:noProof/>
         </w:rPr>
         <w:drawing>
-          <wp:inline distT="0" distB="0" distL="0" distR="0" wp14:anchorId="6F562126" wp14:editId="7995BFE7">
+          <wp:inline distT="0" distB="0" distL="0" distR="0" wp14:anchorId="6F562126" wp14:editId="0669BD56">
             <wp:extent cx="2257425" cy="3181350"/>
             <wp:effectExtent l="0" t="0" r="0" b="0"/>
-            <wp:docPr id="2123191976" name="Picture 2123191976"/>
+            <wp:docPr id="1460350" name="Picture 1460350"/>
             <wp:cNvGraphicFramePr>
               <a:graphicFrameLocks xmlns:a="http://schemas.openxmlformats.org/drawingml/2006/main" noChangeAspect="1"/>
             </wp:cNvGraphicFramePr>
@@ -3188,10 +3340,10 @@
         </w:rPr>
         <w:lastRenderedPageBreak/>
         <w:drawing>
-          <wp:inline distT="0" distB="0" distL="0" distR="0" wp14:anchorId="52381DF2" wp14:editId="32DC4F2C">
+          <wp:inline distT="0" distB="0" distL="0" distR="0" wp14:anchorId="52381DF2" wp14:editId="60A47891">
             <wp:extent cx="1314450" cy="1819275"/>
             <wp:effectExtent l="0" t="0" r="0" b="0"/>
-            <wp:docPr id="2135758270" name="Picture 2135758270"/>
+            <wp:docPr id="37643298" name="Picture 37643298"/>
             <wp:cNvGraphicFramePr>
               <a:graphicFrameLocks xmlns:a="http://schemas.openxmlformats.org/drawingml/2006/main" noChangeAspect="1"/>
             </wp:cNvGraphicFramePr>
@@ -3236,10 +3388,10 @@
           <w:noProof/>
         </w:rPr>
         <w:drawing>
-          <wp:inline distT="0" distB="0" distL="0" distR="0" wp14:anchorId="1E64E09E" wp14:editId="0A72EC41">
+          <wp:inline distT="0" distB="0" distL="0" distR="0" wp14:anchorId="1E64E09E" wp14:editId="1AA39CFF">
             <wp:extent cx="1809750" cy="952500"/>
             <wp:effectExtent l="0" t="0" r="0" b="0"/>
-            <wp:docPr id="1336747361" name="Picture 1336747361" title="Inserting image..."/>
+            <wp:docPr id="1708227638" name="Picture 1708227638" title="Inserting image..."/>
             <wp:cNvGraphicFramePr>
               <a:graphicFrameLocks xmlns:a="http://schemas.openxmlformats.org/drawingml/2006/main" noChangeAspect="1"/>
             </wp:cNvGraphicFramePr>
@@ -3286,10 +3438,10 @@
         </w:rPr>
         <w:lastRenderedPageBreak/>
         <w:drawing>
-          <wp:inline distT="0" distB="0" distL="0" distR="0" wp14:anchorId="32DE0BF0" wp14:editId="4E124BB4">
+          <wp:inline distT="0" distB="0" distL="0" distR="0" wp14:anchorId="32DE0BF0" wp14:editId="5E38D133">
             <wp:extent cx="3969638" cy="12192001"/>
             <wp:effectExtent l="0" t="0" r="0" b="0"/>
-            <wp:docPr id="892659575" name="Picture 892659575" title="Inserting image..."/>
+            <wp:docPr id="1835418790" name="Picture 1835418790" title="Inserting image..."/>
             <wp:cNvGraphicFramePr>
               <a:graphicFrameLocks xmlns:a="http://schemas.openxmlformats.org/drawingml/2006/main" noChangeAspect="1"/>
             </wp:cNvGraphicFramePr>
@@ -3335,10 +3487,10 @@
         </w:rPr>
         <w:lastRenderedPageBreak/>
         <w:drawing>
-          <wp:inline distT="0" distB="0" distL="0" distR="0" wp14:anchorId="409FC9A9" wp14:editId="1B1BC50D">
+          <wp:inline distT="0" distB="0" distL="0" distR="0" wp14:anchorId="409FC9A9" wp14:editId="555F5C57">
             <wp:extent cx="3112120" cy="1876425"/>
             <wp:effectExtent l="0" t="0" r="0" b="0"/>
-            <wp:docPr id="703538246" name="Picture 703538246"/>
+            <wp:docPr id="36581791" name="Picture 36581791"/>
             <wp:cNvGraphicFramePr>
               <a:graphicFrameLocks xmlns:a="http://schemas.openxmlformats.org/drawingml/2006/main" noChangeAspect="1"/>
             </wp:cNvGraphicFramePr>
@@ -3383,10 +3535,10 @@
           <w:noProof/>
         </w:rPr>
         <w:drawing>
-          <wp:inline distT="0" distB="0" distL="0" distR="0" wp14:anchorId="6DD64A54" wp14:editId="3024A33C">
+          <wp:inline distT="0" distB="0" distL="0" distR="0" wp14:anchorId="6DD64A54" wp14:editId="1425C479">
             <wp:extent cx="2863797" cy="2215092"/>
             <wp:effectExtent l="0" t="0" r="0" b="0"/>
-            <wp:docPr id="1497824149" name="Picture 1497824149" title="Inserting image..."/>
+            <wp:docPr id="571302939" name="Picture 571302939" title="Inserting image..."/>
             <wp:cNvGraphicFramePr>
               <a:graphicFrameLocks xmlns:a="http://schemas.openxmlformats.org/drawingml/2006/main" noChangeAspect="1"/>
             </wp:cNvGraphicFramePr>
@@ -3431,10 +3583,10 @@
           <w:noProof/>
         </w:rPr>
         <w:drawing>
-          <wp:inline distT="0" distB="0" distL="0" distR="0" wp14:anchorId="17532A72" wp14:editId="1D026B9B">
+          <wp:inline distT="0" distB="0" distL="0" distR="0" wp14:anchorId="17532A72" wp14:editId="70A8540E">
             <wp:extent cx="3076575" cy="2219325"/>
             <wp:effectExtent l="0" t="0" r="0" b="0"/>
-            <wp:docPr id="439020984" name="Picture 439020984"/>
+            <wp:docPr id="1509426659" name="Picture 1509426659"/>
             <wp:cNvGraphicFramePr>
               <a:graphicFrameLocks xmlns:a="http://schemas.openxmlformats.org/drawingml/2006/main" noChangeAspect="1"/>
             </wp:cNvGraphicFramePr>
@@ -3480,10 +3632,10 @@
         </w:rPr>
         <w:lastRenderedPageBreak/>
         <w:drawing>
-          <wp:inline distT="0" distB="0" distL="0" distR="0" wp14:anchorId="3E5642A6" wp14:editId="05B11E36">
+          <wp:inline distT="0" distB="0" distL="0" distR="0" wp14:anchorId="3E5642A6" wp14:editId="46CFF1EF">
             <wp:extent cx="2371725" cy="2362200"/>
             <wp:effectExtent l="0" t="0" r="0" b="0"/>
-            <wp:docPr id="1015801378" name="Picture 1015801378"/>
+            <wp:docPr id="1060833220" name="Picture 1060833220"/>
             <wp:cNvGraphicFramePr>
               <a:graphicFrameLocks xmlns:a="http://schemas.openxmlformats.org/drawingml/2006/main" noChangeAspect="1"/>
             </wp:cNvGraphicFramePr>
@@ -3528,10 +3680,10 @@
           <w:noProof/>
         </w:rPr>
         <w:drawing>
-          <wp:inline distT="0" distB="0" distL="0" distR="0" wp14:anchorId="2153C266" wp14:editId="061D5FAC">
+          <wp:inline distT="0" distB="0" distL="0" distR="0" wp14:anchorId="2153C266" wp14:editId="37988212">
             <wp:extent cx="2733675" cy="2114550"/>
             <wp:effectExtent l="0" t="0" r="0" b="0"/>
-            <wp:docPr id="792536425" name="Picture 792536425"/>
+            <wp:docPr id="1330102681" name="Picture 1330102681"/>
             <wp:cNvGraphicFramePr>
               <a:graphicFrameLocks xmlns:a="http://schemas.openxmlformats.org/drawingml/2006/main" noChangeAspect="1"/>
             </wp:cNvGraphicFramePr>
@@ -3640,23 +3792,7 @@
     <w:p/>
     <w:p>
       <w:r>
-        <w:t xml:space="preserve">Evan: The major challenge of this project was finding meeting times and planning out tasks and subtask due dates. We tried to keep in contact via Microsoft Teams. Another challenge was interpreting PASCAL code and modeling it with activity diagrams. Finally, front end work was a major challenge because Eric was the only one with experience with it. We should have chosen a project plan that was more </w:t>
-      </w:r>
-      <w:proofErr w:type="spellStart"/>
-      <w:r>
-        <w:t>compatibile</w:t>
-      </w:r>
-      <w:proofErr w:type="spellEnd"/>
-      <w:r>
-        <w:t xml:space="preserve"> with </w:t>
-      </w:r>
-      <w:proofErr w:type="gramStart"/>
-      <w:r>
-        <w:t>all of</w:t>
-      </w:r>
-      <w:proofErr w:type="gramEnd"/>
-      <w:r>
-        <w:t xml:space="preserve"> our capabilities. The most important lesson I learned was the importance of time management and task planning. It would have helped greatly if we had created a detailed class diagram ahead of time so that we were all on the same page regarding design.</w:t>
+        <w:t>Evan: The major challenge of this project was finding meeting times and planning out tasks and subtask due dates. We tried to keep in contact via Microsoft Teams. Another challenge was interpreting PASCAL code and modeling it with activity diagrams. Finally, front end work was a major challenge because Eric was the only one with experience with it. We should have chosen a project plan that was more compatible with all our capabilities. The most important lesson I learned was the importance of time management and task planning. It would have helped greatly if we had created a detailed class diagram ahead of time so that we were all on the same page regarding design.</w:t>
       </w:r>
     </w:p>
     <w:p/>
@@ -3679,13 +3815,25 @@
     <w:p/>
     <w:p>
       <w:r>
-        <w:t xml:space="preserve">Henry: I say we studied too much about the old program. The reverse engineering should start at requirement level for this project since the game is too old. We designed the new system too good that it took more work to complete than a class project can handle. We only have one people working on frontend so that’s a lot of work for Eric. </w:t>
+        <w:t>Henry: I say we studied too much about the old program. The reverse engineering should start at requirement level for this project since the game is too old. We designed the new system too good that it took more work to complete than a class project can handle. We only have one people working on frontend so that’s a lot of work for Eric. Also, I am appreciated that him worked 12 hours last night until 7 AM tried to get things to work.</w:t>
       </w:r>
     </w:p>
     <w:p/>
     <w:p>
       <w:r>
-        <w:t xml:space="preserve">For this reengineering project, the big bang solution does not fit. I propose next time we can try partial method. Also, I hope a </w:t>
+        <w:t xml:space="preserve">For this reengineering project, the big bang solution does not fit. I propose that next time we can try partial method. </w:t>
+      </w:r>
+    </w:p>
+    <w:p/>
+    <w:p>
+      <w:r>
+        <w:t xml:space="preserve">For now, I feel extremely confident coding in Java in a descriptive way. I got to learn set up a frontend with backend and was able to get them to talk to each other. I have learned more about how JavaScript works. My knowledge from the Mobile App class came in to help. Coding this project has helped me gain more experience with dealing with JSON object. Building the project that can be put online easily with a migration to the actual server feels amazing. </w:t>
+      </w:r>
+    </w:p>
+    <w:p/>
+    <w:p>
+      <w:r>
+        <w:t>For the project itself, it was not completed but I still satisfied with all the things I learned from each process.</w:t>
       </w:r>
     </w:p>
     <w:sectPr>
@@ -3715,6 +3863,9 @@
         <w:continuationSeparator/>
       </w:r>
     </w:p>
+  </w:endnote>
+  <w:endnote w:type="continuationNotice" w:id="1">
+    <w:p/>
   </w:endnote>
 </w:endnotes>
 </file>
@@ -3779,6 +3930,9 @@
         <w:continuationSeparator/>
       </w:r>
     </w:p>
+  </w:footnote>
+  <w:footnote w:type="continuationNotice" w:id="1">
+    <w:p/>
   </w:footnote>
 </w:footnotes>
 </file>
@@ -4688,14 +4842,14 @@
   </w:docDefaults>
   <w:latentStyles w:defLockedState="0" w:defUIPriority="99" w:defSemiHidden="0" w:defUnhideWhenUsed="0" w:defQFormat="0" w:count="375">
     <w:lsdException w:name="Normal" w:locked="1" w:uiPriority="0" w:qFormat="1"/>
-    <w:lsdException w:name="heading 1" w:locked="1" w:uiPriority="0" w:qFormat="1"/>
-    <w:lsdException w:name="heading 2" w:locked="1" w:uiPriority="0" w:qFormat="1"/>
-    <w:lsdException w:name="heading 3" w:locked="1" w:uiPriority="0" w:qFormat="1"/>
-    <w:lsdException w:name="heading 4" w:locked="1" w:uiPriority="0" w:qFormat="1"/>
-    <w:lsdException w:name="heading 5" w:locked="1" w:uiPriority="0" w:qFormat="1"/>
-    <w:lsdException w:name="heading 6" w:locked="1" w:uiPriority="0" w:qFormat="1"/>
-    <w:lsdException w:name="heading 7" w:locked="1" w:uiPriority="0" w:qFormat="1"/>
-    <w:lsdException w:name="heading 8" w:locked="1" w:uiPriority="0" w:qFormat="1"/>
+    <w:lsdException w:name="heading 1" w:locked="1" w:qFormat="1"/>
+    <w:lsdException w:name="heading 2" w:locked="1" w:qFormat="1"/>
+    <w:lsdException w:name="heading 3" w:locked="1" w:qFormat="1"/>
+    <w:lsdException w:name="heading 4" w:locked="1" w:qFormat="1"/>
+    <w:lsdException w:name="heading 5" w:locked="1" w:qFormat="1"/>
+    <w:lsdException w:name="heading 6" w:locked="1" w:qFormat="1"/>
+    <w:lsdException w:name="heading 7" w:locked="1" w:qFormat="1"/>
+    <w:lsdException w:name="heading 8" w:locked="1" w:qFormat="1"/>
     <w:lsdException w:name="heading 9" w:locked="1" w:semiHidden="1" w:uiPriority="0" w:unhideWhenUsed="1" w:qFormat="1"/>
     <w:lsdException w:name="index 1" w:semiHidden="1" w:unhideWhenUsed="1"/>
     <w:lsdException w:name="index 2" w:semiHidden="1" w:unhideWhenUsed="1"/>
@@ -4841,7 +4995,6 @@
     <w:lsdException w:name="Table Web 2" w:semiHidden="1" w:unhideWhenUsed="1"/>
     <w:lsdException w:name="Table Web 3" w:semiHidden="1" w:unhideWhenUsed="1"/>
     <w:lsdException w:name="Balloon Text" w:semiHidden="1" w:unhideWhenUsed="1"/>
-    <w:lsdException w:name="Table Grid" w:uiPriority="59"/>
     <w:lsdException w:name="Table Theme" w:semiHidden="1" w:unhideWhenUsed="1"/>
     <w:lsdException w:name="Placeholder Text" w:semiHidden="1"/>
     <w:lsdException w:name="No Spacing" w:uiPriority="1" w:qFormat="1"/>
@@ -4866,7 +5019,7 @@
     <w:lsdException w:name="Medium Shading 2 Accent 1" w:uiPriority="64"/>
     <w:lsdException w:name="Medium List 1 Accent 1" w:uiPriority="65"/>
     <w:lsdException w:name="Revision" w:semiHidden="1"/>
-    <w:lsdException w:name="List Paragraph" w:uiPriority="34" w:qFormat="1"/>
+    <w:lsdException w:name="List Paragraph" w:qFormat="1"/>
     <w:lsdException w:name="Quote" w:uiPriority="29" w:qFormat="1"/>
     <w:lsdException w:name="Intense Quote" w:uiPriority="30" w:qFormat="1"/>
     <w:lsdException w:name="Medium List 2 Accent 1" w:uiPriority="66"/>
@@ -5509,7 +5662,7 @@
     <w:uiPriority w:val="99"/>
     <w:semiHidden/>
     <w:unhideWhenUsed/>
-    <w:rsid w:val="00E95516"/>
+    <w:rsid w:val="00123046"/>
     <w:rPr>
       <w:rFonts w:ascii="Segoe UI" w:hAnsi="Segoe UI" w:cs="Segoe UI"/>
       <w:sz w:val="18"/>
@@ -5522,7 +5675,7 @@
     <w:link w:val="BalloonText"/>
     <w:uiPriority w:val="99"/>
     <w:semiHidden/>
-    <w:rsid w:val="00E95516"/>
+    <w:rsid w:val="00123046"/>
     <w:rPr>
       <w:rFonts w:ascii="Segoe UI" w:hAnsi="Segoe UI" w:cs="Segoe UI"/>
       <w:sz w:val="18"/>
@@ -5816,15 +5969,6 @@
 </file>
 
 <file path=customXml/item1.xml><?xml version="1.0" encoding="utf-8"?>
-<?mso-contentType ?>
-<FormTemplates xmlns="http://schemas.microsoft.com/sharepoint/v3/contenttype/forms">
-  <Display>DocumentLibraryForm</Display>
-  <Edit>DocumentLibraryForm</Edit>
-  <New>DocumentLibraryForm</New>
-</FormTemplates>
-</file>
-
-<file path=customXml/item2.xml><?xml version="1.0" encoding="utf-8"?>
 <ct:contentTypeSchema xmlns:ct="http://schemas.microsoft.com/office/2006/metadata/contentType" xmlns:ma="http://schemas.microsoft.com/office/2006/metadata/properties/metaAttributes" ct:_="" ma:_="" ma:contentTypeName="Document" ma:contentTypeID="0x0101009F6D0A8A5A6A6D4289642427C5E54F73" ma:contentTypeVersion="7" ma:contentTypeDescription="Create a new document." ma:contentTypeScope="" ma:versionID="fba53a2d405ff33da2d991a8b49754d8">
   <xsd:schema xmlns:xsd="http://www.w3.org/2001/XMLSchema" xmlns:xs="http://www.w3.org/2001/XMLSchema" xmlns:p="http://schemas.microsoft.com/office/2006/metadata/properties" xmlns:ns3="558b8f6b-468f-46f0-bb11-4bea2eb0d9cf" xmlns:ns4="000da4d4-708f-4adf-93af-dca8ff8f39b6" targetNamespace="http://schemas.microsoft.com/office/2006/metadata/properties" ma:root="true" ma:fieldsID="c5c7b3d3dd873ef0fe9149bcb3e0d647" ns3:_="" ns4:_="">
     <xsd:import namespace="558b8f6b-468f-46f0-bb11-4bea2eb0d9cf"/>
@@ -6009,21 +6153,22 @@
 </ct:contentTypeSchema>
 </file>
 
-<file path=customXml/item3.xml><?xml version="1.0" encoding="utf-8"?>
+<file path=customXml/item2.xml><?xml version="1.0" encoding="utf-8"?>
 <p:properties xmlns:p="http://schemas.microsoft.com/office/2006/metadata/properties" xmlns:xsi="http://www.w3.org/2001/XMLSchema-instance" xmlns:pc="http://schemas.microsoft.com/office/infopath/2007/PartnerControls">
   <documentManagement/>
 </p:properties>
 </file>
 
-<file path=customXml/itemProps1.xml><?xml version="1.0" encoding="utf-8"?>
-<ds:datastoreItem xmlns:ds="http://schemas.openxmlformats.org/officeDocument/2006/customXml" ds:itemID="{97EA383B-338D-494E-83F9-D77414139D92}">
-  <ds:schemaRefs>
-    <ds:schemaRef ds:uri="http://schemas.microsoft.com/sharepoint/v3/contenttype/forms"/>
-  </ds:schemaRefs>
-</ds:datastoreItem>
+<file path=customXml/item3.xml><?xml version="1.0" encoding="utf-8"?>
+<?mso-contentType ?>
+<FormTemplates xmlns="http://schemas.microsoft.com/sharepoint/v3/contenttype/forms">
+  <Display>DocumentLibraryForm</Display>
+  <Edit>DocumentLibraryForm</Edit>
+  <New>DocumentLibraryForm</New>
+</FormTemplates>
 </file>
 
-<file path=customXml/itemProps2.xml><?xml version="1.0" encoding="utf-8"?>
+<file path=customXml/itemProps1.xml><?xml version="1.0" encoding="utf-8"?>
 <ds:datastoreItem xmlns:ds="http://schemas.openxmlformats.org/officeDocument/2006/customXml" ds:itemID="{2D246AD4-9786-41E7-A06E-25A1F10191C7}">
   <ds:schemaRefs>
     <ds:schemaRef ds:uri="http://schemas.microsoft.com/office/2006/metadata/contentType"/>
@@ -6042,19 +6187,27 @@
 </ds:datastoreItem>
 </file>
 
-<file path=customXml/itemProps3.xml><?xml version="1.0" encoding="utf-8"?>
+<file path=customXml/itemProps2.xml><?xml version="1.0" encoding="utf-8"?>
 <ds:datastoreItem xmlns:ds="http://schemas.openxmlformats.org/officeDocument/2006/customXml" ds:itemID="{FFBD9147-F7B0-4E34-84A3-4F67D99EC04C}">
   <ds:schemaRefs>
+    <ds:schemaRef ds:uri="http://schemas.openxmlformats.org/package/2006/metadata/core-properties"/>
+    <ds:schemaRef ds:uri="http://purl.org/dc/dcmitype/"/>
     <ds:schemaRef ds:uri="http://schemas.microsoft.com/office/2006/documentManagement/types"/>
-    <ds:schemaRef ds:uri="http://purl.org/dc/dcmitype/"/>
+    <ds:schemaRef ds:uri="http://www.w3.org/XML/1998/namespace"/>
+    <ds:schemaRef ds:uri="000da4d4-708f-4adf-93af-dca8ff8f39b6"/>
     <ds:schemaRef ds:uri="http://schemas.microsoft.com/office/infopath/2007/PartnerControls"/>
+    <ds:schemaRef ds:uri="http://purl.org/dc/elements/1.1/"/>
     <ds:schemaRef ds:uri="558b8f6b-468f-46f0-bb11-4bea2eb0d9cf"/>
-    <ds:schemaRef ds:uri="http://purl.org/dc/elements/1.1/"/>
     <ds:schemaRef ds:uri="http://schemas.microsoft.com/office/2006/metadata/properties"/>
     <ds:schemaRef ds:uri="http://purl.org/dc/terms/"/>
-    <ds:schemaRef ds:uri="http://schemas.openxmlformats.org/package/2006/metadata/core-properties"/>
-    <ds:schemaRef ds:uri="000da4d4-708f-4adf-93af-dca8ff8f39b6"/>
-    <ds:schemaRef ds:uri="http://www.w3.org/XML/1998/namespace"/>
+  </ds:schemaRefs>
+</ds:datastoreItem>
+</file>
+
+<file path=customXml/itemProps3.xml><?xml version="1.0" encoding="utf-8"?>
+<ds:datastoreItem xmlns:ds="http://schemas.openxmlformats.org/officeDocument/2006/customXml" ds:itemID="{97EA383B-338D-494E-83F9-D77414139D92}">
+  <ds:schemaRefs>
+    <ds:schemaRef ds:uri="http://schemas.microsoft.com/sharepoint/v3/contenttype/forms"/>
   </ds:schemaRefs>
 </ds:datastoreItem>
 </file>
</xml_diff>

<commit_message>
Updates to the Project Report, committing before I forget
</commit_message>
<xml_diff>
--- a/reengineering/docs/SE3860-ReengineeringProjectReport.docx
+++ b/reengineering/docs/SE3860-ReengineeringProjectReport.docx
@@ -13,8 +13,6 @@
           <w:szCs w:val="52"/>
         </w:rPr>
       </w:pPr>
-      <w:bookmarkStart w:id="0" w:name="_GoBack"/>
-      <w:bookmarkEnd w:id="0"/>
       <w:proofErr w:type="spellStart"/>
       <w:r>
         <w:rPr>
@@ -790,6 +788,35 @@
           <w:p/>
           <w:p>
             <w:r>
+              <w:t>107</w:t>
+            </w:r>
+          </w:p>
+          <w:p/>
+          <w:p>
+            <w:r>
+              <w:t>63</w:t>
+            </w:r>
+          </w:p>
+          <w:p/>
+          <w:p>
+            <w:r>
+              <w:t>166</w:t>
+            </w:r>
+          </w:p>
+          <w:p/>
+          <w:p/>
+          <w:p>
+            <w:r>
+              <w:t>435</w:t>
+            </w:r>
+          </w:p>
+          <w:p/>
+          <w:p/>
+          <w:p/>
+          <w:p/>
+          <w:p/>
+          <w:p>
+            <w:r>
               <w:rPr>
                 <w:b/>
                 <w:bCs/>
@@ -812,6 +839,7 @@
               </w:rPr>
             </w:pPr>
             <w:r>
+              <w:lastRenderedPageBreak/>
               <w:t>9/27: Creating a document of information learned from the pascal code.</w:t>
             </w:r>
           </w:p>
@@ -967,7 +995,49 @@
               <w:t>10/31: Finalized the Ghost class and finished the testing for each ghost, documentation.</w:t>
             </w:r>
           </w:p>
+          <w:p>
+            <w:r>
+              <w:t>11/02: Perfecting flee so that it matched the previous code. Rewrote some comments to match better.</w:t>
+            </w:r>
+          </w:p>
+          <w:p>
+            <w:r>
+              <w:t>11/03: Debugging the code and narrowed down one of the bugs but couldn’t exactly find it without UI help.</w:t>
+            </w:r>
+          </w:p>
+          <w:p>
+            <w:r>
+              <w:t>11/04: Bug fixing and other tasks. Fixed bug that map was copying itself too much, fixed the copier for the map, fixed the jail.</w:t>
+            </w:r>
+          </w:p>
+          <w:p>
+            <w:r>
+              <w:t xml:space="preserve">11/05: Created base implementation </w:t>
+            </w:r>
+            <w:proofErr w:type="spellStart"/>
+            <w:r>
+              <w:t>clientside</w:t>
+            </w:r>
+            <w:proofErr w:type="spellEnd"/>
+            <w:r>
+              <w:t xml:space="preserve"> for fruit spawning, fixed the issues with ghosts getting stuck or getting to </w:t>
+            </w:r>
+            <w:proofErr w:type="gramStart"/>
+            <w:r>
+              <w:t>places</w:t>
+            </w:r>
+            <w:proofErr w:type="gramEnd"/>
+            <w:r>
+              <w:t xml:space="preserve"> they cannot be, UI communication assistance, and general debugging</w:t>
+            </w:r>
+          </w:p>
           <w:p/>
+          <w:p>
+            <w:r>
+              <w:lastRenderedPageBreak/>
+              <w:t>11/06: On call debugger, assisted Eric with finishing the rest of the project.</w:t>
+            </w:r>
+          </w:p>
         </w:tc>
       </w:tr>
       <w:tr>
@@ -1082,7 +1152,6 @@
                 <w:sz w:val="28"/>
                 <w:szCs w:val="28"/>
               </w:rPr>
-              <w:lastRenderedPageBreak/>
               <w:t>10/09-10/21</w:t>
             </w:r>
             <w:r>
@@ -1138,7 +1207,6 @@
                 <w:sz w:val="28"/>
                 <w:szCs w:val="28"/>
               </w:rPr>
-              <w:lastRenderedPageBreak/>
               <w:t>TEAM TOTAL</w:t>
             </w:r>
           </w:p>
@@ -1388,6 +1456,68 @@
                 <w:iCs/>
               </w:rPr>
               <w:t>CSSE Hub was down so I could not punch in</w:t>
+            </w:r>
+          </w:p>
+        </w:tc>
+      </w:tr>
+      <w:tr>
+        <w:tc>
+          <w:tcPr>
+            <w:tcW w:w="1728" w:type="dxa"/>
+          </w:tcPr>
+          <w:p>
+            <w:pPr>
+              <w:rPr>
+                <w:i/>
+                <w:iCs/>
+              </w:rPr>
+            </w:pPr>
+            <w:r>
+              <w:rPr>
+                <w:i/>
+                <w:iCs/>
+              </w:rPr>
+              <w:t>Michael</w:t>
+            </w:r>
+          </w:p>
+        </w:tc>
+        <w:tc>
+          <w:tcPr>
+            <w:tcW w:w="2160" w:type="dxa"/>
+          </w:tcPr>
+          <w:p>
+            <w:pPr>
+              <w:rPr>
+                <w:i/>
+                <w:iCs/>
+              </w:rPr>
+            </w:pPr>
+            <w:r>
+              <w:rPr>
+                <w:i/>
+                <w:iCs/>
+              </w:rPr>
+              <w:t>11/02</w:t>
+            </w:r>
+          </w:p>
+        </w:tc>
+        <w:tc>
+          <w:tcPr>
+            <w:tcW w:w="5580" w:type="dxa"/>
+          </w:tcPr>
+          <w:p>
+            <w:pPr>
+              <w:rPr>
+                <w:i/>
+                <w:iCs/>
+              </w:rPr>
+            </w:pPr>
+            <w:r>
+              <w:rPr>
+                <w:i/>
+                <w:iCs/>
+              </w:rPr>
+              <w:t>Forgot Initial punch</w:t>
             </w:r>
           </w:p>
         </w:tc>
@@ -1685,7 +1815,10 @@
               <w:spacing w:line="259" w:lineRule="auto"/>
             </w:pPr>
             <w:r>
-              <w:t>28</w:t>
+              <w:t>2</w:t>
+            </w:r>
+            <w:r>
+              <w:t>9</w:t>
             </w:r>
           </w:p>
         </w:tc>
@@ -1703,10 +1836,17 @@
               </w:rPr>
             </w:pPr>
             <w:r>
-              <w:t xml:space="preserve">Worked on Ghost, Kinky, Stinky, Hinky, Blaine, and collision functionality of </w:t>
+              <w:t>Worked on Ghost, Kinky, Stinky, Hinky, Blaine,</w:t>
+            </w:r>
+            <w:r>
+              <w:t xml:space="preserve"> Fruit,</w:t>
+            </w:r>
+            <w:r>
+              <w:t xml:space="preserve"> and collision functionality of </w:t>
             </w:r>
             <w:proofErr w:type="spellStart"/>
             <w:r>
+              <w:lastRenderedPageBreak/>
               <w:t>GameController</w:t>
             </w:r>
             <w:proofErr w:type="spellEnd"/>
@@ -1734,6 +1874,7 @@
               <w:spacing w:line="259" w:lineRule="auto"/>
             </w:pPr>
             <w:r>
+              <w:lastRenderedPageBreak/>
               <w:t>Evan</w:t>
             </w:r>
           </w:p>
@@ -1877,16 +2018,7 @@
                 <w:sz w:val="28"/>
                 <w:szCs w:val="28"/>
               </w:rPr>
-              <w:t xml:space="preserve">TEAM </w:t>
-            </w:r>
-            <w:r>
-              <w:rPr>
-                <w:b/>
-                <w:sz w:val="28"/>
-                <w:szCs w:val="28"/>
-              </w:rPr>
-              <w:lastRenderedPageBreak/>
-              <w:t>TOTAL</w:t>
+              <w:t>TEAM TOTAL</w:t>
             </w:r>
           </w:p>
         </w:tc>
@@ -1906,7 +2038,6 @@
                 <w:b/>
                 <w:bCs/>
               </w:rPr>
-              <w:lastRenderedPageBreak/>
               <w:t>4746</w:t>
             </w:r>
           </w:p>
@@ -2289,7 +2420,11 @@
     </w:p>
     <w:p>
       <w:r>
-        <w:t xml:space="preserve">To get everything started, we did reverse engineering with old Pascal code. We generated Contest Diagram, Data Flow Diagram, Activity Diagram. Also, we did study the old source code in order to fully understand it. After each member had gain enough knowledge about the old game, we converted the old game logic to the new Object-Oriented style design. After the design for the new system is done, we began to implement the system. The team was divided into two parts. One for frontend, one for backend. We decided the backend to be in Java and will talk to the frontend via JSON object. The frontend is in JS and can be deployed via internet if hosted on server. </w:t>
+        <w:t xml:space="preserve">To get everything started, we did reverse engineering with old Pascal code. We generated Contest Diagram, Data Flow Diagram, Activity Diagram. Also, we did study the old source code in order to fully understand it. After each member had gain enough knowledge about the old game, we converted the old game logic to the new Object-Oriented style design. After the design for the new system is done, we began to implement the system. The team was divided into two parts. One for frontend, one for </w:t>
+      </w:r>
+      <w:r>
+        <w:lastRenderedPageBreak/>
+        <w:t xml:space="preserve">backend. We decided the backend to be in Java and will talk to the frontend via JSON object. The frontend is in JS and can be deployed via internet if hosted on server. </w:t>
       </w:r>
     </w:p>
     <w:p/>
@@ -2339,7 +2474,6 @@
         <w:pStyle w:val="Heading1"/>
       </w:pPr>
       <w:r>
-        <w:lastRenderedPageBreak/>
         <w:t>Reengineered System Summary</w:t>
       </w:r>
     </w:p>
@@ -2708,6 +2842,8 @@
       <w:r>
         <w:t xml:space="preserve"> now runs on anything that has a compatible web browser.</w:t>
       </w:r>
+      <w:bookmarkStart w:id="0" w:name="_GoBack"/>
+      <w:bookmarkEnd w:id="0"/>
     </w:p>
     <w:p>
       <w:pPr>
@@ -5969,6 +6105,21 @@
 </file>
 
 <file path=customXml/item1.xml><?xml version="1.0" encoding="utf-8"?>
+<?mso-contentType ?>
+<FormTemplates xmlns="http://schemas.microsoft.com/sharepoint/v3/contenttype/forms">
+  <Display>DocumentLibraryForm</Display>
+  <Edit>DocumentLibraryForm</Edit>
+  <New>DocumentLibraryForm</New>
+</FormTemplates>
+</file>
+
+<file path=customXml/item2.xml><?xml version="1.0" encoding="utf-8"?>
+<p:properties xmlns:p="http://schemas.microsoft.com/office/2006/metadata/properties" xmlns:xsi="http://www.w3.org/2001/XMLSchema-instance" xmlns:pc="http://schemas.microsoft.com/office/infopath/2007/PartnerControls">
+  <documentManagement/>
+</p:properties>
+</file>
+
+<file path=customXml/item3.xml><?xml version="1.0" encoding="utf-8"?>
 <ct:contentTypeSchema xmlns:ct="http://schemas.microsoft.com/office/2006/metadata/contentType" xmlns:ma="http://schemas.microsoft.com/office/2006/metadata/properties/metaAttributes" ct:_="" ma:_="" ma:contentTypeName="Document" ma:contentTypeID="0x0101009F6D0A8A5A6A6D4289642427C5E54F73" ma:contentTypeVersion="7" ma:contentTypeDescription="Create a new document." ma:contentTypeScope="" ma:versionID="fba53a2d405ff33da2d991a8b49754d8">
   <xsd:schema xmlns:xsd="http://www.w3.org/2001/XMLSchema" xmlns:xs="http://www.w3.org/2001/XMLSchema" xmlns:p="http://schemas.microsoft.com/office/2006/metadata/properties" xmlns:ns3="558b8f6b-468f-46f0-bb11-4bea2eb0d9cf" xmlns:ns4="000da4d4-708f-4adf-93af-dca8ff8f39b6" targetNamespace="http://schemas.microsoft.com/office/2006/metadata/properties" ma:root="true" ma:fieldsID="c5c7b3d3dd873ef0fe9149bcb3e0d647" ns3:_="" ns4:_="">
     <xsd:import namespace="558b8f6b-468f-46f0-bb11-4bea2eb0d9cf"/>
@@ -6153,22 +6304,24 @@
 </ct:contentTypeSchema>
 </file>
 
-<file path=customXml/item2.xml><?xml version="1.0" encoding="utf-8"?>
-<p:properties xmlns:p="http://schemas.microsoft.com/office/2006/metadata/properties" xmlns:xsi="http://www.w3.org/2001/XMLSchema-instance" xmlns:pc="http://schemas.microsoft.com/office/infopath/2007/PartnerControls">
-  <documentManagement/>
-</p:properties>
+<file path=customXml/itemProps1.xml><?xml version="1.0" encoding="utf-8"?>
+<ds:datastoreItem xmlns:ds="http://schemas.openxmlformats.org/officeDocument/2006/customXml" ds:itemID="{97EA383B-338D-494E-83F9-D77414139D92}">
+  <ds:schemaRefs>
+    <ds:schemaRef ds:uri="http://schemas.microsoft.com/sharepoint/v3/contenttype/forms"/>
+  </ds:schemaRefs>
+</ds:datastoreItem>
 </file>
 
-<file path=customXml/item3.xml><?xml version="1.0" encoding="utf-8"?>
-<?mso-contentType ?>
-<FormTemplates xmlns="http://schemas.microsoft.com/sharepoint/v3/contenttype/forms">
-  <Display>DocumentLibraryForm</Display>
-  <Edit>DocumentLibraryForm</Edit>
-  <New>DocumentLibraryForm</New>
-</FormTemplates>
+<file path=customXml/itemProps2.xml><?xml version="1.0" encoding="utf-8"?>
+<ds:datastoreItem xmlns:ds="http://schemas.openxmlformats.org/officeDocument/2006/customXml" ds:itemID="{FFBD9147-F7B0-4E34-84A3-4F67D99EC04C}">
+  <ds:schemaRefs>
+    <ds:schemaRef ds:uri="http://schemas.microsoft.com/office/2006/metadata/properties"/>
+    <ds:schemaRef ds:uri="http://schemas.microsoft.com/office/infopath/2007/PartnerControls"/>
+  </ds:schemaRefs>
+</ds:datastoreItem>
 </file>
 
-<file path=customXml/itemProps1.xml><?xml version="1.0" encoding="utf-8"?>
+<file path=customXml/itemProps3.xml><?xml version="1.0" encoding="utf-8"?>
 <ds:datastoreItem xmlns:ds="http://schemas.openxmlformats.org/officeDocument/2006/customXml" ds:itemID="{2D246AD4-9786-41E7-A06E-25A1F10191C7}">
   <ds:schemaRefs>
     <ds:schemaRef ds:uri="http://schemas.microsoft.com/office/2006/metadata/contentType"/>
@@ -6185,29 +6338,4 @@
     <ds:schemaRef ds:uri="http://schemas.microsoft.com/internal/obd"/>
   </ds:schemaRefs>
 </ds:datastoreItem>
-</file>
-
-<file path=customXml/itemProps2.xml><?xml version="1.0" encoding="utf-8"?>
-<ds:datastoreItem xmlns:ds="http://schemas.openxmlformats.org/officeDocument/2006/customXml" ds:itemID="{FFBD9147-F7B0-4E34-84A3-4F67D99EC04C}">
-  <ds:schemaRefs>
-    <ds:schemaRef ds:uri="http://schemas.openxmlformats.org/package/2006/metadata/core-properties"/>
-    <ds:schemaRef ds:uri="http://purl.org/dc/dcmitype/"/>
-    <ds:schemaRef ds:uri="http://schemas.microsoft.com/office/2006/documentManagement/types"/>
-    <ds:schemaRef ds:uri="http://www.w3.org/XML/1998/namespace"/>
-    <ds:schemaRef ds:uri="000da4d4-708f-4adf-93af-dca8ff8f39b6"/>
-    <ds:schemaRef ds:uri="http://schemas.microsoft.com/office/infopath/2007/PartnerControls"/>
-    <ds:schemaRef ds:uri="http://purl.org/dc/elements/1.1/"/>
-    <ds:schemaRef ds:uri="558b8f6b-468f-46f0-bb11-4bea2eb0d9cf"/>
-    <ds:schemaRef ds:uri="http://schemas.microsoft.com/office/2006/metadata/properties"/>
-    <ds:schemaRef ds:uri="http://purl.org/dc/terms/"/>
-  </ds:schemaRefs>
-</ds:datastoreItem>
-</file>
-
-<file path=customXml/itemProps3.xml><?xml version="1.0" encoding="utf-8"?>
-<ds:datastoreItem xmlns:ds="http://schemas.openxmlformats.org/officeDocument/2006/customXml" ds:itemID="{97EA383B-338D-494E-83F9-D77414139D92}">
-  <ds:schemaRefs>
-    <ds:schemaRef ds:uri="http://schemas.microsoft.com/sharepoint/v3/contenttype/forms"/>
-  </ds:schemaRefs>
-</ds:datastoreItem>
 </file>
</xml_diff>

<commit_message>
My final commit to this project. finishing report and fixing a test casse
</commit_message>
<xml_diff>
--- a/reengineering/docs/SE3860-ReengineeringProjectReport.docx
+++ b/reengineering/docs/SE3860-ReengineeringProjectReport.docx
@@ -913,6 +913,11 @@
           <w:p/>
           <w:p/>
           <w:p/>
+          <w:p>
+            <w:r>
+              <w:t>178</w:t>
+            </w:r>
+          </w:p>
           <w:p/>
           <w:p>
             <w:r>
@@ -920,7 +925,37 @@
                 <w:b/>
                 <w:bCs/>
               </w:rPr>
-              <w:t>1 day 11 hours = 2100 mins</w:t>
+              <w:t>2 days, three hours,</w:t>
+            </w:r>
+            <w:bookmarkStart w:id="0" w:name="_GoBack"/>
+            <w:bookmarkEnd w:id="0"/>
+            <w:r>
+              <w:rPr>
+                <w:b/>
+                <w:bCs/>
+              </w:rPr>
+              <w:t xml:space="preserve"> and 51 minutes</w:t>
+            </w:r>
+            <w:r>
+              <w:rPr>
+                <w:b/>
+                <w:bCs/>
+              </w:rPr>
+              <w:t xml:space="preserve"> = </w:t>
+            </w:r>
+            <w:r>
+              <w:rPr>
+                <w:b/>
+                <w:bCs/>
+              </w:rPr>
+              <w:t>3111</w:t>
+            </w:r>
+            <w:r>
+              <w:rPr>
+                <w:b/>
+                <w:bCs/>
+              </w:rPr>
+              <w:t xml:space="preserve"> mins</w:t>
             </w:r>
           </w:p>
         </w:tc>
@@ -1135,6 +1170,9 @@
           <w:p>
             <w:r>
               <w:t>11/06: On call debugger, assisted Eric with finishing the rest of the project.</w:t>
+            </w:r>
+            <w:r>
+              <w:t xml:space="preserve"> During the day final debugging of the program</w:t>
             </w:r>
           </w:p>
         </w:tc>
@@ -1690,6 +1728,7 @@
         <w:pStyle w:val="Heading2"/>
       </w:pPr>
       <w:r>
+        <w:lastRenderedPageBreak/>
         <w:t>Individual Contribution</w:t>
       </w:r>
     </w:p>
@@ -1728,14 +1767,7 @@
               <w:rPr>
                 <w:b/>
               </w:rPr>
-              <w:t xml:space="preserve">Team </w:t>
-            </w:r>
-            <w:r>
-              <w:rPr>
-                <w:b/>
-              </w:rPr>
-              <w:lastRenderedPageBreak/>
-              <w:t>Member</w:t>
+              <w:t>Team Member</w:t>
             </w:r>
           </w:p>
         </w:tc>
@@ -1754,7 +1786,6 @@
               <w:rPr>
                 <w:b/>
               </w:rPr>
-              <w:lastRenderedPageBreak/>
               <w:t>LOC written</w:t>
             </w:r>
           </w:p>
@@ -1908,9 +1939,12 @@
           <w:p>
             <w:pPr>
               <w:spacing w:line="259" w:lineRule="auto"/>
-            </w:pPr>
-            <w:r>
-              <w:t>1574</w:t>
+              <w:rPr>
+                <w:rStyle w:val="SubtleEmphasis"/>
+              </w:rPr>
+            </w:pPr>
+            <w:r>
+              <w:t>2159</w:t>
             </w:r>
           </w:p>
         </w:tc>
@@ -2521,7 +2555,6 @@
         <w:pStyle w:val="Heading1"/>
       </w:pPr>
       <w:r>
-        <w:lastRenderedPageBreak/>
         <w:t>Process and Methods</w:t>
       </w:r>
     </w:p>
@@ -2951,6 +2984,7 @@
         <w:pStyle w:val="Heading2"/>
       </w:pPr>
       <w:r>
+        <w:lastRenderedPageBreak/>
         <w:t>Reengineered System Design</w:t>
       </w:r>
     </w:p>
@@ -2965,7 +2999,6 @@
         <w:rPr>
           <w:noProof/>
         </w:rPr>
-        <w:lastRenderedPageBreak/>
         <w:drawing>
           <wp:inline distT="0" distB="0" distL="0" distR="0" wp14:anchorId="3FDF4AD6" wp14:editId="2EE00825">
             <wp:extent cx="6221834" cy="4238625"/>
@@ -3079,7 +3112,6 @@
         <w:rPr>
           <w:noProof/>
         </w:rPr>
-        <w:lastRenderedPageBreak/>
         <w:drawing>
           <wp:inline distT="0" distB="0" distL="0" distR="0" wp14:anchorId="101773C3" wp14:editId="752FAAAD">
             <wp:extent cx="5975901" cy="6360160"/>
@@ -3971,7 +4003,10 @@
     </w:p>
     <w:p>
       <w:r>
-        <w:t>Backend LOC ~ 2450</w:t>
+        <w:t xml:space="preserve">Backend LOC ~ </w:t>
+      </w:r>
+      <w:r>
+        <w:t>4250</w:t>
       </w:r>
     </w:p>
     <w:p>
@@ -3987,16 +4022,17 @@
     <w:p/>
     <w:p>
       <w:r>
-        <w:t>Total LOC ~ 3700</w:t>
+        <w:t xml:space="preserve">Total LOC ~ </w:t>
+      </w:r>
+      <w:r>
+        <w:t>5500 LOC</w:t>
       </w:r>
     </w:p>
     <w:p/>
     <w:p>
       <w:r>
-        <w:t>6.20</w:t>
-      </w:r>
-      <w:bookmarkStart w:id="0" w:name="_GoBack"/>
-      <w:bookmarkEnd w:id="0"/>
+        <w:t>6.2</w:t>
+      </w:r>
       <w:r>
         <w:t xml:space="preserve"> Average Efferent Couplings</w:t>
       </w:r>
@@ -4004,28 +4040,31 @@
         <w:br/>
       </w:r>
       <w:r>
-        <w:t>8.</w:t>
-      </w:r>
-      <w:r>
-        <w:t>8</w:t>
-      </w:r>
-      <w:r>
-        <w:t>0 Average Afferent Couplings</w:t>
+        <w:t>9</w:t>
+      </w:r>
+      <w:r>
+        <w:t xml:space="preserve"> Average Afferent Couplings</w:t>
       </w:r>
     </w:p>
     <w:p>
       <w:r>
-        <w:t>42.42% Attribute Inheritance Factor</w:t>
+        <w:t>42.30</w:t>
+      </w:r>
+      <w:r>
+        <w:t>% Attribute Inheritance Factor</w:t>
       </w:r>
     </w:p>
     <w:p>
       <w:r>
-        <w:t>14.46% Polymorphism Factor</w:t>
+        <w:t>14.46</w:t>
+      </w:r>
+      <w:r>
+        <w:t>% Polymorphism Factor</w:t>
       </w:r>
     </w:p>
     <w:p>
       <w:r>
-        <w:t>77.02</w:t>
+        <w:t>77.14</w:t>
       </w:r>
       <w:r>
         <w:t>% Attribute Hiding Factor</w:t>
@@ -5933,6 +5972,18 @@
       <w:szCs w:val="18"/>
     </w:rPr>
   </w:style>
+  <w:style w:type="character" w:styleId="SubtleEmphasis">
+    <w:name w:val="Subtle Emphasis"/>
+    <w:basedOn w:val="DefaultParagraphFont"/>
+    <w:uiPriority w:val="19"/>
+    <w:qFormat/>
+    <w:rsid w:val="006D4C67"/>
+    <w:rPr>
+      <w:i/>
+      <w:iCs/>
+      <w:color w:val="404040" w:themeColor="text1" w:themeTint="BF"/>
+    </w:rPr>
+  </w:style>
 </w:styles>
 </file>
 
@@ -6220,21 +6271,6 @@
 </file>
 
 <file path=customXml/item1.xml><?xml version="1.0" encoding="utf-8"?>
-<?mso-contentType ?>
-<FormTemplates xmlns="http://schemas.microsoft.com/sharepoint/v3/contenttype/forms">
-  <Display>DocumentLibraryForm</Display>
-  <Edit>DocumentLibraryForm</Edit>
-  <New>DocumentLibraryForm</New>
-</FormTemplates>
-</file>
-
-<file path=customXml/item2.xml><?xml version="1.0" encoding="utf-8"?>
-<p:properties xmlns:p="http://schemas.microsoft.com/office/2006/metadata/properties" xmlns:xsi="http://www.w3.org/2001/XMLSchema-instance" xmlns:pc="http://schemas.microsoft.com/office/infopath/2007/PartnerControls">
-  <documentManagement/>
-</p:properties>
-</file>
-
-<file path=customXml/item3.xml><?xml version="1.0" encoding="utf-8"?>
 <ct:contentTypeSchema xmlns:ct="http://schemas.microsoft.com/office/2006/metadata/contentType" xmlns:ma="http://schemas.microsoft.com/office/2006/metadata/properties/metaAttributes" ct:_="" ma:_="" ma:contentTypeName="Document" ma:contentTypeID="0x0101009F6D0A8A5A6A6D4289642427C5E54F73" ma:contentTypeVersion="7" ma:contentTypeDescription="Create a new document." ma:contentTypeScope="" ma:versionID="fba53a2d405ff33da2d991a8b49754d8">
   <xsd:schema xmlns:xsd="http://www.w3.org/2001/XMLSchema" xmlns:xs="http://www.w3.org/2001/XMLSchema" xmlns:p="http://schemas.microsoft.com/office/2006/metadata/properties" xmlns:ns3="558b8f6b-468f-46f0-bb11-4bea2eb0d9cf" xmlns:ns4="000da4d4-708f-4adf-93af-dca8ff8f39b6" targetNamespace="http://schemas.microsoft.com/office/2006/metadata/properties" ma:root="true" ma:fieldsID="c5c7b3d3dd873ef0fe9149bcb3e0d647" ns3:_="" ns4:_="">
     <xsd:import namespace="558b8f6b-468f-46f0-bb11-4bea2eb0d9cf"/>
@@ -6419,24 +6455,22 @@
 </ct:contentTypeSchema>
 </file>
 
-<file path=customXml/itemProps1.xml><?xml version="1.0" encoding="utf-8"?>
-<ds:datastoreItem xmlns:ds="http://schemas.openxmlformats.org/officeDocument/2006/customXml" ds:itemID="{97EA383B-338D-494E-83F9-D77414139D92}">
-  <ds:schemaRefs>
-    <ds:schemaRef ds:uri="http://schemas.microsoft.com/sharepoint/v3/contenttype/forms"/>
-  </ds:schemaRefs>
-</ds:datastoreItem>
+<file path=customXml/item2.xml><?xml version="1.0" encoding="utf-8"?>
+<p:properties xmlns:p="http://schemas.microsoft.com/office/2006/metadata/properties" xmlns:xsi="http://www.w3.org/2001/XMLSchema-instance" xmlns:pc="http://schemas.microsoft.com/office/infopath/2007/PartnerControls">
+  <documentManagement/>
+</p:properties>
 </file>
 
-<file path=customXml/itemProps2.xml><?xml version="1.0" encoding="utf-8"?>
-<ds:datastoreItem xmlns:ds="http://schemas.openxmlformats.org/officeDocument/2006/customXml" ds:itemID="{FFBD9147-F7B0-4E34-84A3-4F67D99EC04C}">
-  <ds:schemaRefs>
-    <ds:schemaRef ds:uri="http://schemas.microsoft.com/office/2006/metadata/properties"/>
-    <ds:schemaRef ds:uri="http://schemas.microsoft.com/office/infopath/2007/PartnerControls"/>
-  </ds:schemaRefs>
-</ds:datastoreItem>
+<file path=customXml/item3.xml><?xml version="1.0" encoding="utf-8"?>
+<?mso-contentType ?>
+<FormTemplates xmlns="http://schemas.microsoft.com/sharepoint/v3/contenttype/forms">
+  <Display>DocumentLibraryForm</Display>
+  <Edit>DocumentLibraryForm</Edit>
+  <New>DocumentLibraryForm</New>
+</FormTemplates>
 </file>
 
-<file path=customXml/itemProps3.xml><?xml version="1.0" encoding="utf-8"?>
+<file path=customXml/itemProps1.xml><?xml version="1.0" encoding="utf-8"?>
 <ds:datastoreItem xmlns:ds="http://schemas.openxmlformats.org/officeDocument/2006/customXml" ds:itemID="{2D246AD4-9786-41E7-A06E-25A1F10191C7}">
   <ds:schemaRefs>
     <ds:schemaRef ds:uri="http://schemas.microsoft.com/office/2006/metadata/contentType"/>
@@ -6453,4 +6487,21 @@
     <ds:schemaRef ds:uri="http://schemas.microsoft.com/internal/obd"/>
   </ds:schemaRefs>
 </ds:datastoreItem>
+</file>
+
+<file path=customXml/itemProps2.xml><?xml version="1.0" encoding="utf-8"?>
+<ds:datastoreItem xmlns:ds="http://schemas.openxmlformats.org/officeDocument/2006/customXml" ds:itemID="{FFBD9147-F7B0-4E34-84A3-4F67D99EC04C}">
+  <ds:schemaRefs>
+    <ds:schemaRef ds:uri="http://schemas.microsoft.com/office/2006/metadata/properties"/>
+    <ds:schemaRef ds:uri="http://schemas.microsoft.com/office/infopath/2007/PartnerControls"/>
+  </ds:schemaRefs>
+</ds:datastoreItem>
+</file>
+
+<file path=customXml/itemProps3.xml><?xml version="1.0" encoding="utf-8"?>
+<ds:datastoreItem xmlns:ds="http://schemas.openxmlformats.org/officeDocument/2006/customXml" ds:itemID="{97EA383B-338D-494E-83F9-D77414139D92}">
+  <ds:schemaRefs>
+    <ds:schemaRef ds:uri="http://schemas.microsoft.com/sharepoint/v3/contenttype/forms"/>
+  </ds:schemaRefs>
+</ds:datastoreItem>
 </file>
</xml_diff>